<commit_message>
Form explanation update WIP
</commit_message>
<xml_diff>
--- a/SchoolReport/Final Presentation DraftV2.docx
+++ b/SchoolReport/Final Presentation DraftV2.docx
@@ -278,14 +278,27 @@
                             <w:r>
                               <w:t xml:space="preserve">Figure </w:t>
                             </w:r>
-                            <w:fldSimple w:instr=" SEQ Figure \* ARABIC ">
-                              <w:r>
-                                <w:rPr>
-                                  <w:noProof/>
-                                </w:rPr>
-                                <w:t>1</w:t>
-                              </w:r>
-                            </w:fldSimple>
+                            <w:r>
+                              <w:fldChar w:fldCharType="begin"/>
+                            </w:r>
+                            <w:r>
+                              <w:instrText xml:space="preserve"> SEQ Figure \* ARABIC </w:instrText>
+                            </w:r>
+                            <w:r>
+                              <w:fldChar w:fldCharType="separate"/>
+                            </w:r>
+                            <w:r>
+                              <w:rPr>
+                                <w:noProof/>
+                              </w:rPr>
+                              <w:t>1</w:t>
+                            </w:r>
+                            <w:r>
+                              <w:rPr>
+                                <w:noProof/>
+                              </w:rPr>
+                              <w:fldChar w:fldCharType="end"/>
+                            </w:r>
                             <w:r>
                               <w:t xml:space="preserve"> - Choices. A popular choose your own </w:t>
                             </w:r>
@@ -415,14 +428,27 @@
                             <w:r>
                               <w:t xml:space="preserve">Figure </w:t>
                             </w:r>
-                            <w:fldSimple w:instr=" SEQ Figure \* ARABIC ">
-                              <w:r>
-                                <w:rPr>
-                                  <w:noProof/>
-                                </w:rPr>
-                                <w:t>2</w:t>
-                              </w:r>
-                            </w:fldSimple>
+                            <w:r>
+                              <w:fldChar w:fldCharType="begin"/>
+                            </w:r>
+                            <w:r>
+                              <w:instrText xml:space="preserve"> SEQ Figure \* ARABIC </w:instrText>
+                            </w:r>
+                            <w:r>
+                              <w:fldChar w:fldCharType="separate"/>
+                            </w:r>
+                            <w:r>
+                              <w:rPr>
+                                <w:noProof/>
+                              </w:rPr>
+                              <w:t>2</w:t>
+                            </w:r>
+                            <w:r>
+                              <w:rPr>
+                                <w:noProof/>
+                              </w:rPr>
+                              <w:fldChar w:fldCharType="end"/>
+                            </w:r>
                             <w:r>
                               <w:t>- Love Nikki Dress Up Queen.</w:t>
                             </w:r>
@@ -726,27 +752,14 @@
                             <w:r>
                               <w:t xml:space="preserve">Figure </w:t>
                             </w:r>
-                            <w:r>
-                              <w:fldChar w:fldCharType="begin"/>
-                            </w:r>
-                            <w:r>
-                              <w:instrText xml:space="preserve"> SEQ Figure \* ARABIC </w:instrText>
-                            </w:r>
-                            <w:r>
-                              <w:fldChar w:fldCharType="separate"/>
-                            </w:r>
-                            <w:r>
-                              <w:rPr>
-                                <w:noProof/>
-                              </w:rPr>
-                              <w:t>3</w:t>
-                            </w:r>
-                            <w:r>
-                              <w:rPr>
-                                <w:noProof/>
-                              </w:rPr>
-                              <w:fldChar w:fldCharType="end"/>
-                            </w:r>
+                            <w:fldSimple w:instr=" SEQ Figure \* ARABIC ">
+                              <w:r>
+                                <w:rPr>
+                                  <w:noProof/>
+                                </w:rPr>
+                                <w:t>3</w:t>
+                              </w:r>
+                            </w:fldSimple>
                             <w:r>
                               <w:t xml:space="preserve">-A cutscene from the romance game </w:t>
                             </w:r>
@@ -1086,27 +1099,14 @@
                             <w:r>
                               <w:t xml:space="preserve">Figure </w:t>
                             </w:r>
-                            <w:r>
-                              <w:fldChar w:fldCharType="begin"/>
-                            </w:r>
-                            <w:r>
-                              <w:instrText xml:space="preserve"> SEQ Figure \* ARABIC </w:instrText>
-                            </w:r>
-                            <w:r>
-                              <w:fldChar w:fldCharType="separate"/>
-                            </w:r>
-                            <w:r>
-                              <w:rPr>
-                                <w:noProof/>
-                              </w:rPr>
-                              <w:t>4</w:t>
-                            </w:r>
-                            <w:r>
-                              <w:rPr>
-                                <w:noProof/>
-                              </w:rPr>
-                              <w:fldChar w:fldCharType="end"/>
-                            </w:r>
+                            <w:fldSimple w:instr=" SEQ Figure \* ARABIC ">
+                              <w:r>
+                                <w:rPr>
+                                  <w:noProof/>
+                                </w:rPr>
+                                <w:t>4</w:t>
+                              </w:r>
+                            </w:fldSimple>
                             <w:r>
                               <w:t>- Hero Drawn in Photoshop using Layers for clothing</w:t>
                             </w:r>
@@ -2203,27 +2203,14 @@
       <w:r>
         <w:t xml:space="preserve">Figure </w:t>
       </w:r>
-      <w:r>
-        <w:fldChar w:fldCharType="begin"/>
-      </w:r>
-      <w:r>
-        <w:instrText xml:space="preserve"> SEQ Figure \* ARABIC </w:instrText>
-      </w:r>
-      <w:r>
-        <w:fldChar w:fldCharType="separate"/>
-      </w:r>
-      <w:r>
-        <w:rPr>
-          <w:noProof/>
-        </w:rPr>
-        <w:t>5</w:t>
-      </w:r>
-      <w:r>
-        <w:rPr>
-          <w:noProof/>
-        </w:rPr>
-        <w:fldChar w:fldCharType="end"/>
-      </w:r>
+      <w:fldSimple w:instr=" SEQ Figure \* ARABIC ">
+        <w:r>
+          <w:rPr>
+            <w:noProof/>
+          </w:rPr>
+          <w:t>5</w:t>
+        </w:r>
+      </w:fldSimple>
       <w:r>
         <w:t>- StartPage form in greyscale and normal color</w:t>
       </w:r>
@@ -2424,8 +2411,17 @@
           <w:sz w:val="19"/>
           <w:szCs w:val="19"/>
         </w:rPr>
-        <w:t>newGameBtn_Click</w:t>
-      </w:r>
+        <w:t>newGameBtn_Click()</w:t>
+      </w:r>
+    </w:p>
+    <w:p>
+      <w:pPr>
+        <w:pStyle w:val="ListParagraph"/>
+        <w:numPr>
+          <w:ilvl w:val="1"/>
+          <w:numId w:val="1"/>
+        </w:numPr>
+      </w:pPr>
       <w:r>
         <w:rPr>
           <w:rFonts w:ascii="Consolas" w:hAnsi="Consolas" w:cs="Consolas"/>
@@ -2433,17 +2429,8 @@
           <w:sz w:val="19"/>
           <w:szCs w:val="19"/>
         </w:rPr>
-        <w:t>()</w:t>
-      </w:r>
-    </w:p>
-    <w:p>
-      <w:pPr>
-        <w:pStyle w:val="ListParagraph"/>
-        <w:numPr>
-          <w:ilvl w:val="1"/>
-          <w:numId w:val="1"/>
-        </w:numPr>
-      </w:pPr>
+        <w:t>Creates a new Form1 based on the variable List&lt;Story&gt;</w:t>
+      </w:r>
       <w:r>
         <w:rPr>
           <w:rFonts w:ascii="Consolas" w:hAnsi="Consolas" w:cs="Consolas"/>
@@ -2451,7 +2438,7 @@
           <w:sz w:val="19"/>
           <w:szCs w:val="19"/>
         </w:rPr>
-        <w:t>Creates a new Form1 based on the variable List&lt;Story&gt;</w:t>
+        <w:t xml:space="preserve"> </w:t>
       </w:r>
       <w:r>
         <w:rPr>
@@ -2460,7 +2447,7 @@
           <w:sz w:val="19"/>
           <w:szCs w:val="19"/>
         </w:rPr>
-        <w:t xml:space="preserve"> </w:t>
+        <w:t>magicSchoolStories</w:t>
       </w:r>
       <w:r>
         <w:rPr>
@@ -2469,8 +2456,17 @@
           <w:sz w:val="19"/>
           <w:szCs w:val="19"/>
         </w:rPr>
-        <w:t>magicSchoolStories</w:t>
-      </w:r>
+        <w:t xml:space="preserve"> information and opens it in a new window.</w:t>
+      </w:r>
+    </w:p>
+    <w:p>
+      <w:pPr>
+        <w:pStyle w:val="ListParagraph"/>
+        <w:numPr>
+          <w:ilvl w:val="0"/>
+          <w:numId w:val="1"/>
+        </w:numPr>
+      </w:pPr>
       <w:r>
         <w:rPr>
           <w:rFonts w:ascii="Consolas" w:hAnsi="Consolas" w:cs="Consolas"/>
@@ -2478,34 +2474,7 @@
           <w:sz w:val="19"/>
           <w:szCs w:val="19"/>
         </w:rPr>
-        <w:t xml:space="preserve"> information and opens it in a new window.</w:t>
-      </w:r>
-    </w:p>
-    <w:p>
-      <w:pPr>
-        <w:pStyle w:val="ListParagraph"/>
-        <w:numPr>
-          <w:ilvl w:val="0"/>
-          <w:numId w:val="1"/>
-        </w:numPr>
-      </w:pPr>
-      <w:r>
-        <w:rPr>
-          <w:rFonts w:ascii="Consolas" w:hAnsi="Consolas" w:cs="Consolas"/>
-          <w:color w:val="000000"/>
-          <w:sz w:val="19"/>
-          <w:szCs w:val="19"/>
-        </w:rPr>
-        <w:t>exitBtn_Click</w:t>
-      </w:r>
-      <w:r>
-        <w:rPr>
-          <w:rFonts w:ascii="Consolas" w:hAnsi="Consolas" w:cs="Consolas"/>
-          <w:color w:val="000000"/>
-          <w:sz w:val="19"/>
-          <w:szCs w:val="19"/>
-        </w:rPr>
-        <w:t>()</w:t>
+        <w:t>exitBtn_Click()</w:t>
       </w:r>
     </w:p>
     <w:p>
@@ -2592,27 +2561,14 @@
       <w:r>
         <w:t xml:space="preserve">Figure </w:t>
       </w:r>
-      <w:r>
-        <w:fldChar w:fldCharType="begin"/>
-      </w:r>
-      <w:r>
-        <w:instrText xml:space="preserve"> SEQ Figure \* ARABIC </w:instrText>
-      </w:r>
-      <w:r>
-        <w:fldChar w:fldCharType="separate"/>
-      </w:r>
-      <w:r>
-        <w:rPr>
-          <w:noProof/>
-        </w:rPr>
-        <w:t>6</w:t>
-      </w:r>
-      <w:r>
-        <w:rPr>
-          <w:noProof/>
-        </w:rPr>
-        <w:fldChar w:fldCharType="end"/>
-      </w:r>
+      <w:fldSimple w:instr=" SEQ Figure \* ARABIC ">
+        <w:r>
+          <w:rPr>
+            <w:noProof/>
+          </w:rPr>
+          <w:t>6</w:t>
+        </w:r>
+      </w:fldSimple>
       <w:r>
         <w:t>- Form1 in greyscale and normal</w:t>
       </w:r>
@@ -2622,6 +2578,15 @@
         <w:pStyle w:val="Heading3"/>
       </w:pPr>
       <w:r>
+        <w:t>Important Variables</w:t>
+      </w:r>
+    </w:p>
+    <w:p/>
+    <w:p>
+      <w:pPr>
+        <w:pStyle w:val="Heading3"/>
+      </w:pPr>
+      <w:r>
         <w:t>Functions</w:t>
       </w:r>
     </w:p>
@@ -2634,7 +2599,43 @@
         </w:numPr>
       </w:pPr>
       <w:r>
-        <w:t>Form1() [Form1.cs, line 23, 30]: initializes Form</w:t>
+        <w:t>Form1(</w:t>
+      </w:r>
+      <w:r>
+        <w:t>List&lt;Story&gt; inportStory, int position=0</w:t>
+      </w:r>
+      <w:r>
+        <w:t>) [Form1.cs, line 23, 30]: initializes Form</w:t>
+      </w:r>
+    </w:p>
+    <w:p>
+      <w:pPr>
+        <w:pStyle w:val="ListParagraph"/>
+        <w:numPr>
+          <w:ilvl w:val="1"/>
+          <w:numId w:val="1"/>
+        </w:numPr>
+      </w:pPr>
+      <w:r>
+        <w:t>(Alternatively)</w:t>
+      </w:r>
+      <w:r>
+        <w:t xml:space="preserve"> </w:t>
+      </w:r>
+      <w:r>
+        <w:t>Form1(Story inportStory, int position=0)</w:t>
+      </w:r>
+    </w:p>
+    <w:p>
+      <w:pPr>
+        <w:pStyle w:val="ListParagraph"/>
+        <w:numPr>
+          <w:ilvl w:val="1"/>
+          <w:numId w:val="1"/>
+        </w:numPr>
+      </w:pPr>
+      <w:r>
+        <w:t>Used to import stories that were set up in the start up page</w:t>
       </w:r>
     </w:p>
     <w:p>
@@ -2653,6 +2654,66 @@
       <w:pPr>
         <w:pStyle w:val="ListParagraph"/>
         <w:numPr>
+          <w:ilvl w:val="1"/>
+          <w:numId w:val="1"/>
+        </w:numPr>
+      </w:pPr>
+      <w:r>
+        <w:t>Make sure that the foreground image is turned off</w:t>
+      </w:r>
+    </w:p>
+    <w:p>
+      <w:pPr>
+        <w:pStyle w:val="ListParagraph"/>
+        <w:numPr>
+          <w:ilvl w:val="1"/>
+          <w:numId w:val="1"/>
+        </w:numPr>
+      </w:pPr>
+      <w:r>
+        <w:t>Set up the images</w:t>
+      </w:r>
+      <w:r>
+        <w:t xml:space="preserve"> to display the character on top of the background.</w:t>
+      </w:r>
+    </w:p>
+    <w:p>
+      <w:pPr>
+        <w:pStyle w:val="ListParagraph"/>
+        <w:numPr>
+          <w:ilvl w:val="1"/>
+          <w:numId w:val="1"/>
+        </w:numPr>
+      </w:pPr>
+      <w:r>
+        <w:t>Run checkForImageChange()</w:t>
+      </w:r>
+      <w:r>
+        <w:t xml:space="preserve"> function</w:t>
+      </w:r>
+      <w:r>
+        <w:t xml:space="preserve"> to make sure all images and related updates have been applied.</w:t>
+      </w:r>
+    </w:p>
+    <w:p>
+      <w:pPr>
+        <w:pStyle w:val="ListParagraph"/>
+        <w:numPr>
+          <w:ilvl w:val="1"/>
+          <w:numId w:val="1"/>
+        </w:numPr>
+      </w:pPr>
+      <w:r>
+        <w:t xml:space="preserve">Output start fist line from text file into </w:t>
+      </w:r>
+      <w:r>
+        <w:t>the output label.</w:t>
+      </w:r>
+    </w:p>
+    <w:p>
+      <w:pPr>
+        <w:pStyle w:val="ListParagraph"/>
+        <w:numPr>
           <w:ilvl w:val="0"/>
           <w:numId w:val="1"/>
         </w:numPr>
@@ -2694,6 +2755,33 @@
         </w:numPr>
       </w:pPr>
       <w:r>
+        <w:t>colorButtonGrey(Button button)</w:t>
+      </w:r>
+    </w:p>
+    <w:p>
+      <w:pPr>
+        <w:pStyle w:val="ListParagraph"/>
+        <w:numPr>
+          <w:ilvl w:val="1"/>
+          <w:numId w:val="1"/>
+        </w:numPr>
+      </w:pPr>
+      <w:r>
+        <w:lastRenderedPageBreak/>
+        <w:t>Used when text color needs to be greyed out.</w:t>
+      </w:r>
+      <w:bookmarkStart w:id="0" w:name="_GoBack"/>
+      <w:bookmarkEnd w:id="0"/>
+    </w:p>
+    <w:p>
+      <w:pPr>
+        <w:pStyle w:val="ListParagraph"/>
+        <w:numPr>
+          <w:ilvl w:val="0"/>
+          <w:numId w:val="1"/>
+        </w:numPr>
+      </w:pPr>
+      <w:r>
         <w:t>selectNextStory() [Form1.cs, line 238]: Lets us select a new story when there isn’t actively one running</w:t>
       </w:r>
     </w:p>
@@ -2702,7 +2790,6 @@
         <w:pStyle w:val="Heading2"/>
       </w:pPr>
       <w:r>
-        <w:lastRenderedPageBreak/>
         <w:t>DressUpContest</w:t>
       </w:r>
     </w:p>
@@ -2766,27 +2853,14 @@
       <w:r>
         <w:t xml:space="preserve">Figure </w:t>
       </w:r>
-      <w:r>
-        <w:fldChar w:fldCharType="begin"/>
-      </w:r>
-      <w:r>
-        <w:instrText xml:space="preserve"> SEQ Figure \* ARABIC </w:instrText>
-      </w:r>
-      <w:r>
-        <w:fldChar w:fldCharType="separate"/>
-      </w:r>
-      <w:r>
-        <w:rPr>
-          <w:noProof/>
-        </w:rPr>
-        <w:t>7</w:t>
-      </w:r>
-      <w:r>
-        <w:rPr>
-          <w:noProof/>
-        </w:rPr>
-        <w:fldChar w:fldCharType="end"/>
-      </w:r>
+      <w:fldSimple w:instr=" SEQ Figure \* ARABIC ">
+        <w:r>
+          <w:rPr>
+            <w:noProof/>
+          </w:rPr>
+          <w:t>7</w:t>
+        </w:r>
+      </w:fldSimple>
       <w:r>
         <w:t xml:space="preserve">-DressUpContest </w:t>
       </w:r>
@@ -3076,7 +3150,6 @@
         <w:rPr>
           <w:rFonts w:cstheme="minorHAnsi"/>
         </w:rPr>
-        <w:lastRenderedPageBreak/>
         <w:t xml:space="preserve">Select the starting index for </w:t>
       </w:r>
       <w:r>
@@ -3365,8 +3438,6 @@
         </w:rPr>
         <w:t>Closes out the form</w:t>
       </w:r>
-      <w:bookmarkStart w:id="0" w:name="_GoBack"/>
-      <w:bookmarkEnd w:id="0"/>
     </w:p>
     <w:p/>
     <w:sectPr>
@@ -4685,7 +4756,7 @@
 </file>
 
 <file path=customXml/itemProps1.xml><?xml version="1.0" encoding="utf-8"?>
-<ds:datastoreItem xmlns:ds="http://schemas.openxmlformats.org/officeDocument/2006/customXml" ds:itemID="{BBA47228-8619-4C6E-B640-CF237F992456}">
+<ds:datastoreItem xmlns:ds="http://schemas.openxmlformats.org/officeDocument/2006/customXml" ds:itemID="{87B84383-05C1-49D8-A9C1-34E09F36ADCB}">
   <ds:schemaRefs>
     <ds:schemaRef ds:uri="http://schemas.openxmlformats.org/officeDocument/2006/bibliography"/>
   </ds:schemaRefs>

</xml_diff>